<commit_message>
corrected name of a use case
</commit_message>
<xml_diff>
--- a/documents/Deliverable_4/FlyingMongeese_Deliverable_3_SRS.docx
+++ b/documents/Deliverable_4/FlyingMongeese_Deliverable_3_SRS.docx
@@ -7124,7 +7124,15 @@
           <w:b/>
           <w:sz w:val="32"/>
         </w:rPr>
-        <w:t xml:space="preserve">.4 Predict Gross Sales </w:t>
+        <w:t xml:space="preserve">.4 </w:t>
+      </w:r>
+      <w:r>
+        <w:rPr>
+          <w:rFonts w:ascii="Times New Roman" w:hAnsi="Times New Roman" w:cs="Times New Roman"/>
+          <w:b/>
+          <w:sz w:val="32"/>
+        </w:rPr>
+        <w:t>Generate Sales Prediction</w:t>
       </w:r>
     </w:p>
     <w:tbl>
@@ -7210,7 +7218,18 @@
                 <w:sz w:val="24"/>
                 <w:szCs w:val="24"/>
               </w:rPr>
-              <w:t xml:space="preserve">Predict gross sales </w:t>
+              <w:t>Generate sales prediction</w:t>
+            </w:r>
+            <w:bookmarkStart w:id="22" w:name="_GoBack"/>
+            <w:bookmarkEnd w:id="22"/>
+            <w:r>
+              <w:rPr>
+                <w:rFonts w:ascii="Times New Roman" w:eastAsia="Times New Roman" w:hAnsi="Times New Roman" w:cs="Times New Roman"/>
+                <w:b/>
+                <w:sz w:val="24"/>
+                <w:szCs w:val="24"/>
+              </w:rPr>
+              <w:t xml:space="preserve"> </w:t>
             </w:r>
           </w:p>
         </w:tc>
@@ -11671,8 +11690,6 @@
           <w:sz w:val="32"/>
         </w:rPr>
       </w:pPr>
-      <w:bookmarkStart w:id="22" w:name="_GoBack"/>
-      <w:bookmarkEnd w:id="22"/>
       <w:r>
         <w:rPr>
           <w:rFonts w:ascii="Times New Roman" w:hAnsi="Times New Roman" w:cs="Times New Roman"/>

</xml_diff>